<commit_message>
! Fixed disclaimer typo !* Some helper text updates - Removed FP alert.
</commit_message>
<xml_diff>
--- a/www/public/files/covid-19.docx
+++ b/www/public/files/covid-19.docx
@@ -233,21 +233,7 @@
         <w:rPr>
           <w:lang w:val="nl-NL"/>
         </w:rPr>
-        <w:t xml:space="preserve"> is een lamineerhoes en wordt best niet met </w:t>
-      </w:r>
-      <w:proofErr w:type="spellStart"/>
-      <w:r>
-        <w:rPr>
-          <w:lang w:val="nl-NL"/>
-        </w:rPr>
-        <w:t>alcogel</w:t>
-      </w:r>
-      <w:proofErr w:type="spellEnd"/>
-      <w:r>
-        <w:rPr>
-          <w:lang w:val="nl-NL"/>
-        </w:rPr>
-        <w:t xml:space="preserve"> ontsmet, dit veroorzaakt krassen </w:t>
+        <w:t xml:space="preserve"> is een lamineerhoes en wordt best niet met alcogel ontsmet, dit veroorzaakt krassen </w:t>
       </w:r>
       <w:r>
         <w:rPr>
@@ -259,7 +245,19 @@
         <w:rPr>
           <w:lang w:val="nl-NL"/>
         </w:rPr>
-        <w:t>verminderd de transparantie</w:t>
+        <w:t>verminder</w:t>
+      </w:r>
+      <w:r>
+        <w:rPr>
+          <w:lang w:val="nl-NL"/>
+        </w:rPr>
+        <w:t>t</w:t>
+      </w:r>
+      <w:r>
+        <w:rPr>
+          <w:lang w:val="nl-NL"/>
+        </w:rPr>
+        <w:t xml:space="preserve"> de transparantie</w:t>
       </w:r>
       <w:r>
         <w:rPr>
@@ -329,21 +327,7 @@
         <w:rPr>
           <w:lang w:val="nl-NL"/>
         </w:rPr>
-        <w:t xml:space="preserve"> is </w:t>
-      </w:r>
-      <w:proofErr w:type="spellStart"/>
-      <w:r>
-        <w:rPr>
-          <w:lang w:val="nl-NL"/>
-        </w:rPr>
-        <w:t>kookvast</w:t>
-      </w:r>
-      <w:proofErr w:type="spellEnd"/>
-      <w:r>
-        <w:rPr>
-          <w:lang w:val="nl-NL"/>
-        </w:rPr>
-        <w:t xml:space="preserve"> en kan tot 95</w:t>
+        <w:t xml:space="preserve"> is kookvast en kan tot 95</w:t>
       </w:r>
       <w:r>
         <w:rPr>
@@ -457,21 +441,7 @@
               <w:rPr>
                 <w:lang w:val="nl-NL"/>
               </w:rPr>
-              <w:t xml:space="preserve">orgverstrekkers die in contact komen met </w:t>
-            </w:r>
-            <w:proofErr w:type="spellStart"/>
-            <w:r>
-              <w:rPr>
-                <w:lang w:val="nl-NL"/>
-              </w:rPr>
-              <w:t>immunogecompromitteerde</w:t>
-            </w:r>
-            <w:proofErr w:type="spellEnd"/>
-            <w:r>
-              <w:rPr>
-                <w:lang w:val="nl-NL"/>
-              </w:rPr>
-              <w:t xml:space="preserve"> patiënten, maar is geen vervanging voor bestaande bescherming zoals handschoenen en mondmaskers.</w:t>
+              <w:t>orgverstrekkers die in contact komen met immunogecompromitteerde patiënten, maar is geen vervanging voor bestaande bescherming zoals handschoenen en mondmaskers.</w:t>
             </w:r>
           </w:p>
           <w:p>

</xml_diff>